<commit_message>
Word doc bullet summary of statistical analysis
</commit_message>
<xml_diff>
--- a/04_Stat_Analysis_Summary.docx
+++ b/04_Stat_Analysis_Summary.docx
@@ -24,14 +24,6 @@
           <w:szCs w:val="28"/>
         </w:rPr>
       </w:pPr>
-    </w:p>
-    <w:p>
-      <w:pPr>
-        <w:rPr>
-          <w:sz w:val="28"/>
-          <w:szCs w:val="28"/>
-        </w:rPr>
-      </w:pPr>
       <w:r>
         <w:rPr>
           <w:sz w:val="28"/>
@@ -61,6 +53,85 @@
           <w:szCs w:val="28"/>
         </w:rPr>
       </w:pPr>
+      <w:r>
+        <w:rPr>
+          <w:sz w:val="28"/>
+          <w:szCs w:val="28"/>
+        </w:rPr>
+        <w:t xml:space="preserve">The full statistical analysis with </w:t>
+      </w:r>
+      <w:r>
+        <w:rPr>
+          <w:sz w:val="28"/>
+          <w:szCs w:val="28"/>
+        </w:rPr>
+        <w:t xml:space="preserve">select </w:t>
+      </w:r>
+      <w:r>
+        <w:rPr>
+          <w:sz w:val="28"/>
+          <w:szCs w:val="28"/>
+        </w:rPr>
+        <w:t xml:space="preserve">code and </w:t>
+      </w:r>
+      <w:r>
+        <w:rPr>
+          <w:sz w:val="28"/>
+          <w:szCs w:val="28"/>
+        </w:rPr>
+        <w:t>plots</w:t>
+      </w:r>
+      <w:r>
+        <w:rPr>
+          <w:sz w:val="28"/>
+          <w:szCs w:val="28"/>
+        </w:rPr>
+        <w:t xml:space="preserve"> is available here:</w:t>
+      </w:r>
+    </w:p>
+    <w:p>
+      <w:pPr>
+        <w:rPr>
+          <w:sz w:val="20"/>
+          <w:szCs w:val="28"/>
+        </w:rPr>
+      </w:pPr>
+      <w:hyperlink r:id="rId5" w:history="1">
+        <w:r>
+          <w:rPr>
+            <w:rStyle w:val="Hyperlink"/>
+            <w:sz w:val="20"/>
+            <w:szCs w:val="28"/>
+          </w:rPr>
+          <w:t>https://github.com/datahoundz/Springboard_Data_Science/blob/master/04_Stat_Analysis_Summary.md</w:t>
+        </w:r>
+      </w:hyperlink>
+    </w:p>
+    <w:p>
+      <w:pPr>
+        <w:rPr>
+          <w:sz w:val="20"/>
+          <w:szCs w:val="28"/>
+        </w:rPr>
+      </w:pPr>
+      <w:hyperlink r:id="rId6" w:history="1">
+        <w:r>
+          <w:rPr>
+            <w:rStyle w:val="Hyperlink"/>
+            <w:sz w:val="20"/>
+            <w:szCs w:val="28"/>
+          </w:rPr>
+          <w:t>https://github.com/datahoundz/Springboard_Data_Science/blob/master/02_stat_analysis.R</w:t>
+        </w:r>
+      </w:hyperlink>
+    </w:p>
+    <w:p>
+      <w:pPr>
+        <w:rPr>
+          <w:sz w:val="28"/>
+          <w:szCs w:val="28"/>
+        </w:rPr>
+      </w:pPr>
     </w:p>
     <w:p>
       <w:pPr>
@@ -287,7 +358,14 @@
           <w:sz w:val="32"/>
           <w:szCs w:val="28"/>
         </w:rPr>
-        <w:t>Regional Differences in Suicide Rates and Methods</w:t>
+        <w:t>Suicide Rates and Methods</w:t>
+      </w:r>
+      <w:r>
+        <w:rPr>
+          <w:sz w:val="32"/>
+          <w:szCs w:val="28"/>
+        </w:rPr>
+        <w:t xml:space="preserve"> Vary by Geographical Region</w:t>
       </w:r>
     </w:p>
     <w:p>
@@ -388,21 +466,7 @@
           <w:sz w:val="28"/>
           <w:szCs w:val="28"/>
         </w:rPr>
-        <w:t>Lower and flatter firearm suicide trendline</w:t>
-      </w:r>
-      <w:r>
-        <w:rPr>
-          <w:sz w:val="28"/>
-          <w:szCs w:val="28"/>
-        </w:rPr>
-        <w:t xml:space="preserve"> for </w:t>
-      </w:r>
-      <w:r>
-        <w:rPr>
-          <w:sz w:val="28"/>
-          <w:szCs w:val="28"/>
-        </w:rPr>
-        <w:t>Northeast and Pacific</w:t>
+        <w:t>Weak relationship between firearm suicide and suicide by other methods</w:t>
       </w:r>
     </w:p>
     <w:p>
@@ -422,46 +486,784 @@
           <w:sz w:val="28"/>
           <w:szCs w:val="28"/>
         </w:rPr>
-        <w:t>Higher and rising firearm trendline in South and Mountain</w:t>
-      </w:r>
-    </w:p>
-    <w:p>
-      <w:pPr>
-        <w:pStyle w:val="ListParagraph"/>
-        <w:numPr>
-          <w:ilvl w:val="0"/>
-          <w:numId w:val="3"/>
-        </w:numPr>
-        <w:rPr>
-          <w:sz w:val="28"/>
-          <w:szCs w:val="28"/>
-        </w:rPr>
-      </w:pPr>
-      <w:r>
-        <w:rPr>
-          <w:sz w:val="28"/>
-          <w:szCs w:val="28"/>
-        </w:rPr>
-        <w:t>Above average state suicide rates accompanied by greater firearm share</w:t>
-      </w:r>
-    </w:p>
-    <w:p>
-      <w:pPr>
-        <w:rPr>
-          <w:sz w:val="28"/>
-          <w:szCs w:val="28"/>
-        </w:rPr>
-      </w:pPr>
-    </w:p>
-    <w:p>
-      <w:pPr>
-        <w:rPr>
-          <w:sz w:val="28"/>
-          <w:szCs w:val="28"/>
-        </w:rPr>
-      </w:pPr>
+        <w:t>Lowe</w:t>
+      </w:r>
       <w:bookmarkStart w:id="0" w:name="_GoBack"/>
       <w:bookmarkEnd w:id="0"/>
+      <w:r>
+        <w:rPr>
+          <w:sz w:val="28"/>
+          <w:szCs w:val="28"/>
+        </w:rPr>
+        <w:t xml:space="preserve">r and flatter firearm suicide trendline for </w:t>
+      </w:r>
+      <w:r>
+        <w:rPr>
+          <w:sz w:val="28"/>
+          <w:szCs w:val="28"/>
+        </w:rPr>
+        <w:t>Northeast and Pacific</w:t>
+      </w:r>
+    </w:p>
+    <w:p>
+      <w:pPr>
+        <w:pStyle w:val="ListParagraph"/>
+        <w:numPr>
+          <w:ilvl w:val="0"/>
+          <w:numId w:val="3"/>
+        </w:numPr>
+        <w:rPr>
+          <w:sz w:val="28"/>
+          <w:szCs w:val="28"/>
+        </w:rPr>
+      </w:pPr>
+      <w:r>
+        <w:rPr>
+          <w:sz w:val="28"/>
+          <w:szCs w:val="28"/>
+        </w:rPr>
+        <w:t>Higher and rising firearm trendline in South and Mountain</w:t>
+      </w:r>
+    </w:p>
+    <w:p>
+      <w:pPr>
+        <w:pStyle w:val="ListParagraph"/>
+        <w:numPr>
+          <w:ilvl w:val="0"/>
+          <w:numId w:val="3"/>
+        </w:numPr>
+        <w:rPr>
+          <w:sz w:val="28"/>
+          <w:szCs w:val="28"/>
+        </w:rPr>
+      </w:pPr>
+      <w:r>
+        <w:rPr>
+          <w:sz w:val="28"/>
+          <w:szCs w:val="28"/>
+        </w:rPr>
+        <w:t>Above average state suicide rates accompanied by greater firearm share</w:t>
+      </w:r>
+    </w:p>
+    <w:p>
+      <w:pPr>
+        <w:rPr>
+          <w:sz w:val="28"/>
+          <w:szCs w:val="28"/>
+        </w:rPr>
+      </w:pPr>
+    </w:p>
+    <w:p>
+      <w:pPr>
+        <w:rPr>
+          <w:sz w:val="32"/>
+          <w:szCs w:val="28"/>
+        </w:rPr>
+      </w:pPr>
+      <w:r>
+        <w:rPr>
+          <w:sz w:val="32"/>
+          <w:szCs w:val="28"/>
+        </w:rPr>
+        <w:t xml:space="preserve">State </w:t>
+      </w:r>
+      <w:r>
+        <w:rPr>
+          <w:sz w:val="32"/>
+          <w:szCs w:val="28"/>
+        </w:rPr>
+        <w:t xml:space="preserve">Gun Ownership Levels </w:t>
+      </w:r>
+      <w:r>
+        <w:rPr>
+          <w:sz w:val="32"/>
+          <w:szCs w:val="28"/>
+        </w:rPr>
+        <w:t>Correlated with Higher</w:t>
+      </w:r>
+      <w:r>
+        <w:rPr>
+          <w:sz w:val="32"/>
+          <w:szCs w:val="28"/>
+        </w:rPr>
+        <w:t xml:space="preserve"> Suicide Rates</w:t>
+      </w:r>
+    </w:p>
+    <w:p>
+      <w:pPr>
+        <w:pStyle w:val="ListParagraph"/>
+        <w:numPr>
+          <w:ilvl w:val="0"/>
+          <w:numId w:val="4"/>
+        </w:numPr>
+        <w:rPr>
+          <w:sz w:val="28"/>
+          <w:szCs w:val="28"/>
+        </w:rPr>
+      </w:pPr>
+      <w:r>
+        <w:rPr>
+          <w:sz w:val="28"/>
+          <w:szCs w:val="28"/>
+        </w:rPr>
+        <w:t>Gun ownership below average in Northeast, above in South and West</w:t>
+      </w:r>
+    </w:p>
+    <w:p>
+      <w:pPr>
+        <w:pStyle w:val="ListParagraph"/>
+        <w:numPr>
+          <w:ilvl w:val="0"/>
+          <w:numId w:val="4"/>
+        </w:numPr>
+        <w:rPr>
+          <w:sz w:val="28"/>
+          <w:szCs w:val="28"/>
+        </w:rPr>
+      </w:pPr>
+      <w:r>
+        <w:rPr>
+          <w:sz w:val="28"/>
+          <w:szCs w:val="28"/>
+        </w:rPr>
+        <w:t>Relationship between gun ownership and firearm suicide at r2 of 0.547</w:t>
+      </w:r>
+    </w:p>
+    <w:p>
+      <w:pPr>
+        <w:pStyle w:val="ListParagraph"/>
+        <w:numPr>
+          <w:ilvl w:val="0"/>
+          <w:numId w:val="4"/>
+        </w:numPr>
+        <w:rPr>
+          <w:sz w:val="28"/>
+          <w:szCs w:val="28"/>
+        </w:rPr>
+      </w:pPr>
+      <w:r>
+        <w:rPr>
+          <w:sz w:val="28"/>
+          <w:szCs w:val="28"/>
+        </w:rPr>
+        <w:t>Tercile breakout supports ownership to firearm suicide relationship</w:t>
+      </w:r>
+    </w:p>
+    <w:p>
+      <w:pPr>
+        <w:pStyle w:val="ListParagraph"/>
+        <w:numPr>
+          <w:ilvl w:val="0"/>
+          <w:numId w:val="4"/>
+        </w:numPr>
+        <w:rPr>
+          <w:sz w:val="28"/>
+          <w:szCs w:val="28"/>
+        </w:rPr>
+      </w:pPr>
+      <w:r>
+        <w:rPr>
+          <w:sz w:val="28"/>
+          <w:szCs w:val="28"/>
+        </w:rPr>
+        <w:t>Ownership data for only 2013 poses issue for more detailed analysis</w:t>
+      </w:r>
+    </w:p>
+    <w:p>
+      <w:pPr>
+        <w:rPr>
+          <w:sz w:val="28"/>
+          <w:szCs w:val="28"/>
+        </w:rPr>
+      </w:pPr>
+    </w:p>
+    <w:p>
+      <w:pPr>
+        <w:rPr>
+          <w:sz w:val="32"/>
+          <w:szCs w:val="28"/>
+        </w:rPr>
+      </w:pPr>
+      <w:r>
+        <w:rPr>
+          <w:sz w:val="32"/>
+          <w:szCs w:val="28"/>
+        </w:rPr>
+        <w:t>Giffords Center Data</w:t>
+      </w:r>
+      <w:r>
+        <w:rPr>
+          <w:sz w:val="32"/>
+          <w:szCs w:val="28"/>
+        </w:rPr>
+        <w:t>:</w:t>
+      </w:r>
+      <w:r>
+        <w:rPr>
+          <w:sz w:val="32"/>
+          <w:szCs w:val="28"/>
+        </w:rPr>
+        <w:t xml:space="preserve"> Relationship between Laws and Gun Deaths</w:t>
+      </w:r>
+    </w:p>
+    <w:p>
+      <w:pPr>
+        <w:pStyle w:val="ListParagraph"/>
+        <w:numPr>
+          <w:ilvl w:val="0"/>
+          <w:numId w:val="6"/>
+        </w:numPr>
+        <w:rPr>
+          <w:sz w:val="28"/>
+          <w:szCs w:val="28"/>
+        </w:rPr>
+      </w:pPr>
+      <w:r>
+        <w:rPr>
+          <w:sz w:val="28"/>
+          <w:szCs w:val="28"/>
+        </w:rPr>
+        <w:t>Half of states receive an F grade on gun laws, seven receive A</w:t>
+      </w:r>
+      <w:r>
+        <w:rPr>
+          <w:sz w:val="28"/>
+          <w:szCs w:val="28"/>
+        </w:rPr>
+        <w:t xml:space="preserve"> or</w:t>
+      </w:r>
+      <w:r>
+        <w:rPr>
+          <w:sz w:val="28"/>
+          <w:szCs w:val="28"/>
+        </w:rPr>
+        <w:t xml:space="preserve"> A-</w:t>
+      </w:r>
+    </w:p>
+    <w:p>
+      <w:pPr>
+        <w:pStyle w:val="ListParagraph"/>
+        <w:numPr>
+          <w:ilvl w:val="0"/>
+          <w:numId w:val="6"/>
+        </w:numPr>
+        <w:rPr>
+          <w:sz w:val="28"/>
+          <w:szCs w:val="28"/>
+        </w:rPr>
+      </w:pPr>
+      <w:r>
+        <w:rPr>
+          <w:sz w:val="28"/>
+          <w:szCs w:val="28"/>
+        </w:rPr>
+        <w:t>Between 18-20 of highest gun death states received F grade</w:t>
+      </w:r>
+    </w:p>
+    <w:p>
+      <w:pPr>
+        <w:pStyle w:val="ListParagraph"/>
+        <w:numPr>
+          <w:ilvl w:val="0"/>
+          <w:numId w:val="6"/>
+        </w:numPr>
+        <w:rPr>
+          <w:sz w:val="28"/>
+          <w:szCs w:val="28"/>
+        </w:rPr>
+      </w:pPr>
+      <w:r>
+        <w:rPr>
+          <w:sz w:val="28"/>
+          <w:szCs w:val="28"/>
+        </w:rPr>
+        <w:t>Strongest connection between law and death rankings in South and West</w:t>
+      </w:r>
+    </w:p>
+    <w:p>
+      <w:pPr>
+        <w:pStyle w:val="ListParagraph"/>
+        <w:numPr>
+          <w:ilvl w:val="0"/>
+          <w:numId w:val="6"/>
+        </w:numPr>
+        <w:rPr>
+          <w:sz w:val="28"/>
+          <w:szCs w:val="28"/>
+        </w:rPr>
+      </w:pPr>
+      <w:r>
+        <w:rPr>
+          <w:sz w:val="28"/>
+          <w:szCs w:val="28"/>
+        </w:rPr>
+        <w:t>Relationship between law rank and firearm suicide at r2 of 0.594</w:t>
+      </w:r>
+    </w:p>
+    <w:p>
+      <w:pPr>
+        <w:pStyle w:val="ListParagraph"/>
+        <w:numPr>
+          <w:ilvl w:val="0"/>
+          <w:numId w:val="6"/>
+        </w:numPr>
+        <w:rPr>
+          <w:sz w:val="28"/>
+          <w:szCs w:val="28"/>
+        </w:rPr>
+      </w:pPr>
+      <w:r>
+        <w:rPr>
+          <w:sz w:val="28"/>
+          <w:szCs w:val="28"/>
+        </w:rPr>
+        <w:t xml:space="preserve">Above average </w:t>
+      </w:r>
+      <w:r>
+        <w:rPr>
+          <w:i/>
+          <w:sz w:val="28"/>
+          <w:szCs w:val="28"/>
+        </w:rPr>
+        <w:t>overall</w:t>
+      </w:r>
+      <w:r>
+        <w:rPr>
+          <w:sz w:val="28"/>
+          <w:szCs w:val="28"/>
+        </w:rPr>
+        <w:t xml:space="preserve"> suicide rate associated with F grade on gun laws</w:t>
+      </w:r>
+    </w:p>
+    <w:p>
+      <w:pPr>
+        <w:rPr>
+          <w:sz w:val="28"/>
+          <w:szCs w:val="28"/>
+        </w:rPr>
+      </w:pPr>
+    </w:p>
+    <w:p>
+      <w:pPr>
+        <w:rPr>
+          <w:sz w:val="32"/>
+          <w:szCs w:val="28"/>
+        </w:rPr>
+      </w:pPr>
+      <w:r>
+        <w:rPr>
+          <w:sz w:val="32"/>
+          <w:szCs w:val="28"/>
+        </w:rPr>
+        <w:t xml:space="preserve">Number of </w:t>
+      </w:r>
+      <w:r>
+        <w:rPr>
+          <w:sz w:val="32"/>
+          <w:szCs w:val="28"/>
+        </w:rPr>
+        <w:t xml:space="preserve">State </w:t>
+      </w:r>
+      <w:r>
+        <w:rPr>
+          <w:sz w:val="32"/>
+          <w:szCs w:val="28"/>
+        </w:rPr>
+        <w:t>Gun Laws Strongly Related to Firearm Suicide</w:t>
+      </w:r>
+      <w:r>
+        <w:rPr>
+          <w:sz w:val="32"/>
+          <w:szCs w:val="28"/>
+        </w:rPr>
+        <w:t xml:space="preserve"> Rate</w:t>
+      </w:r>
+    </w:p>
+    <w:p>
+      <w:pPr>
+        <w:pStyle w:val="ListParagraph"/>
+        <w:numPr>
+          <w:ilvl w:val="0"/>
+          <w:numId w:val="7"/>
+        </w:numPr>
+        <w:rPr>
+          <w:sz w:val="28"/>
+          <w:szCs w:val="28"/>
+        </w:rPr>
+      </w:pPr>
+      <w:r>
+        <w:rPr>
+          <w:sz w:val="28"/>
+          <w:szCs w:val="28"/>
+        </w:rPr>
+        <w:lastRenderedPageBreak/>
+        <w:t>Highest law</w:t>
+      </w:r>
+      <w:r>
+        <w:rPr>
+          <w:sz w:val="28"/>
+          <w:szCs w:val="28"/>
+        </w:rPr>
+        <w:t xml:space="preserve"> count</w:t>
+      </w:r>
+      <w:r>
+        <w:rPr>
+          <w:sz w:val="28"/>
+          <w:szCs w:val="28"/>
+        </w:rPr>
+        <w:t xml:space="preserve"> in Northeast</w:t>
+      </w:r>
+      <w:r>
+        <w:rPr>
+          <w:sz w:val="28"/>
+          <w:szCs w:val="28"/>
+        </w:rPr>
+        <w:t xml:space="preserve">, rising </w:t>
+      </w:r>
+      <w:r>
+        <w:rPr>
+          <w:sz w:val="28"/>
+          <w:szCs w:val="28"/>
+        </w:rPr>
+        <w:t>in South and West, flat in Midwest</w:t>
+      </w:r>
+    </w:p>
+    <w:p>
+      <w:pPr>
+        <w:pStyle w:val="ListParagraph"/>
+        <w:numPr>
+          <w:ilvl w:val="0"/>
+          <w:numId w:val="7"/>
+        </w:numPr>
+        <w:rPr>
+          <w:sz w:val="28"/>
+          <w:szCs w:val="28"/>
+        </w:rPr>
+      </w:pPr>
+      <w:r>
+        <w:rPr>
+          <w:sz w:val="28"/>
+          <w:szCs w:val="28"/>
+        </w:rPr>
+        <w:t>Median state count shows lack of broader change</w:t>
+      </w:r>
+      <w:r>
+        <w:rPr>
+          <w:sz w:val="28"/>
+          <w:szCs w:val="28"/>
+        </w:rPr>
+        <w:t>, all regions flat to falling</w:t>
+      </w:r>
+    </w:p>
+    <w:p>
+      <w:pPr>
+        <w:pStyle w:val="ListParagraph"/>
+        <w:numPr>
+          <w:ilvl w:val="0"/>
+          <w:numId w:val="7"/>
+        </w:numPr>
+        <w:rPr>
+          <w:sz w:val="28"/>
+          <w:szCs w:val="28"/>
+        </w:rPr>
+      </w:pPr>
+      <w:r>
+        <w:rPr>
+          <w:sz w:val="28"/>
+          <w:szCs w:val="28"/>
+        </w:rPr>
+        <w:t>Significant strengthening of laws in just one fourth of states</w:t>
+      </w:r>
+    </w:p>
+    <w:p>
+      <w:pPr>
+        <w:pStyle w:val="ListParagraph"/>
+        <w:numPr>
+          <w:ilvl w:val="0"/>
+          <w:numId w:val="7"/>
+        </w:numPr>
+        <w:rPr>
+          <w:sz w:val="28"/>
+          <w:szCs w:val="28"/>
+        </w:rPr>
+      </w:pPr>
+      <w:r>
+        <w:rPr>
+          <w:sz w:val="28"/>
+          <w:szCs w:val="28"/>
+        </w:rPr>
+        <w:t>Solid negative correlation between laws and firearm suicides, r2 of 0.617</w:t>
+      </w:r>
+    </w:p>
+    <w:p>
+      <w:pPr>
+        <w:pStyle w:val="ListParagraph"/>
+        <w:numPr>
+          <w:ilvl w:val="0"/>
+          <w:numId w:val="7"/>
+        </w:numPr>
+        <w:rPr>
+          <w:sz w:val="28"/>
+          <w:szCs w:val="28"/>
+        </w:rPr>
+      </w:pPr>
+      <w:r>
+        <w:rPr>
+          <w:sz w:val="28"/>
+          <w:szCs w:val="28"/>
+        </w:rPr>
+        <w:t>Relationship even stronger when parsed by region, South is exception</w:t>
+      </w:r>
+    </w:p>
+    <w:p>
+      <w:pPr>
+        <w:pStyle w:val="ListParagraph"/>
+        <w:numPr>
+          <w:ilvl w:val="0"/>
+          <w:numId w:val="7"/>
+        </w:numPr>
+        <w:rPr>
+          <w:sz w:val="28"/>
+          <w:szCs w:val="28"/>
+        </w:rPr>
+      </w:pPr>
+      <w:r>
+        <w:rPr>
+          <w:sz w:val="28"/>
+          <w:szCs w:val="28"/>
+        </w:rPr>
+        <w:t>States that reduced gun laws averaged 2.42 increase firearm suicide rate</w:t>
+      </w:r>
+    </w:p>
+    <w:p>
+      <w:pPr>
+        <w:pStyle w:val="ListParagraph"/>
+        <w:numPr>
+          <w:ilvl w:val="0"/>
+          <w:numId w:val="7"/>
+        </w:numPr>
+        <w:rPr>
+          <w:sz w:val="28"/>
+          <w:szCs w:val="28"/>
+        </w:rPr>
+      </w:pPr>
+      <w:r>
+        <w:rPr>
+          <w:sz w:val="28"/>
+          <w:szCs w:val="28"/>
+        </w:rPr>
+        <w:t xml:space="preserve">States that </w:t>
+      </w:r>
+      <w:r>
+        <w:rPr>
+          <w:sz w:val="28"/>
+          <w:szCs w:val="28"/>
+        </w:rPr>
+        <w:t>significantly increased laws saw average 0.47 increase</w:t>
+      </w:r>
+    </w:p>
+    <w:p>
+      <w:pPr>
+        <w:rPr>
+          <w:sz w:val="28"/>
+          <w:szCs w:val="28"/>
+        </w:rPr>
+      </w:pPr>
+    </w:p>
+    <w:p>
+      <w:pPr>
+        <w:rPr>
+          <w:sz w:val="32"/>
+          <w:szCs w:val="28"/>
+        </w:rPr>
+      </w:pPr>
+      <w:r>
+        <w:rPr>
+          <w:sz w:val="32"/>
+          <w:szCs w:val="28"/>
+        </w:rPr>
+        <w:t>Conclusions from Analysis</w:t>
+      </w:r>
+    </w:p>
+    <w:p>
+      <w:pPr>
+        <w:pStyle w:val="ListParagraph"/>
+        <w:numPr>
+          <w:ilvl w:val="0"/>
+          <w:numId w:val="8"/>
+        </w:numPr>
+        <w:rPr>
+          <w:sz w:val="28"/>
+          <w:szCs w:val="28"/>
+        </w:rPr>
+      </w:pPr>
+      <w:r>
+        <w:rPr>
+          <w:sz w:val="28"/>
+          <w:szCs w:val="28"/>
+        </w:rPr>
+        <w:t>Firearm suicides account for twice as many deaths as firearm homicides</w:t>
+      </w:r>
+    </w:p>
+    <w:p>
+      <w:pPr>
+        <w:pStyle w:val="ListParagraph"/>
+        <w:numPr>
+          <w:ilvl w:val="0"/>
+          <w:numId w:val="8"/>
+        </w:numPr>
+        <w:rPr>
+          <w:sz w:val="28"/>
+          <w:szCs w:val="28"/>
+        </w:rPr>
+      </w:pPr>
+      <w:r>
+        <w:rPr>
+          <w:sz w:val="28"/>
+          <w:szCs w:val="28"/>
+        </w:rPr>
+        <w:t>Firearm suicide rates vary dramatically across states and regions</w:t>
+      </w:r>
+    </w:p>
+    <w:p>
+      <w:pPr>
+        <w:pStyle w:val="ListParagraph"/>
+        <w:numPr>
+          <w:ilvl w:val="0"/>
+          <w:numId w:val="8"/>
+        </w:numPr>
+        <w:rPr>
+          <w:sz w:val="28"/>
+          <w:szCs w:val="28"/>
+        </w:rPr>
+      </w:pPr>
+      <w:r>
+        <w:rPr>
+          <w:sz w:val="28"/>
+          <w:szCs w:val="28"/>
+        </w:rPr>
+        <w:t>Region, gun ownership and strength of laws are key variables of interest</w:t>
+      </w:r>
+    </w:p>
+    <w:p>
+      <w:pPr>
+        <w:pStyle w:val="ListParagraph"/>
+        <w:numPr>
+          <w:ilvl w:val="0"/>
+          <w:numId w:val="8"/>
+        </w:numPr>
+        <w:rPr>
+          <w:sz w:val="28"/>
+          <w:szCs w:val="28"/>
+        </w:rPr>
+      </w:pPr>
+      <w:r>
+        <w:rPr>
+          <w:sz w:val="28"/>
+          <w:szCs w:val="28"/>
+        </w:rPr>
+        <w:t>Ownership data for only 2013 is a weak spot of study plan</w:t>
+      </w:r>
+    </w:p>
+    <w:p>
+      <w:pPr>
+        <w:pStyle w:val="ListParagraph"/>
+        <w:numPr>
+          <w:ilvl w:val="0"/>
+          <w:numId w:val="8"/>
+        </w:numPr>
+        <w:rPr>
+          <w:sz w:val="28"/>
+          <w:szCs w:val="28"/>
+        </w:rPr>
+      </w:pPr>
+      <w:r>
+        <w:rPr>
+          <w:sz w:val="28"/>
+          <w:szCs w:val="28"/>
+        </w:rPr>
+        <w:t>Ownership data for 1999-2016 would strengthen analysis findings</w:t>
+      </w:r>
+    </w:p>
+    <w:p>
+      <w:pPr>
+        <w:pStyle w:val="ListParagraph"/>
+        <w:numPr>
+          <w:ilvl w:val="0"/>
+          <w:numId w:val="8"/>
+        </w:numPr>
+        <w:rPr>
+          <w:sz w:val="28"/>
+          <w:szCs w:val="28"/>
+        </w:rPr>
+      </w:pPr>
+      <w:r>
+        <w:rPr>
+          <w:sz w:val="28"/>
+          <w:szCs w:val="28"/>
+        </w:rPr>
+        <w:t>Explore difference in type of laws not just total number</w:t>
+      </w:r>
+    </w:p>
+    <w:p>
+      <w:pPr>
+        <w:pStyle w:val="ListParagraph"/>
+        <w:numPr>
+          <w:ilvl w:val="0"/>
+          <w:numId w:val="8"/>
+        </w:numPr>
+        <w:rPr>
+          <w:sz w:val="28"/>
+          <w:szCs w:val="28"/>
+        </w:rPr>
+      </w:pPr>
+      <w:r>
+        <w:rPr>
+          <w:sz w:val="28"/>
+          <w:szCs w:val="28"/>
+        </w:rPr>
+        <w:t>Explore variation within regions</w:t>
+      </w:r>
+    </w:p>
+    <w:p>
+      <w:pPr>
+        <w:pStyle w:val="ListParagraph"/>
+        <w:numPr>
+          <w:ilvl w:val="0"/>
+          <w:numId w:val="8"/>
+        </w:numPr>
+        <w:rPr>
+          <w:sz w:val="28"/>
+          <w:szCs w:val="28"/>
+        </w:rPr>
+      </w:pPr>
+      <w:r>
+        <w:rPr>
+          <w:sz w:val="28"/>
+          <w:szCs w:val="28"/>
+        </w:rPr>
+        <w:t>Explore variation between states with similar population density</w:t>
+      </w:r>
+    </w:p>
+    <w:p>
+      <w:pPr>
+        <w:pStyle w:val="ListParagraph"/>
+        <w:numPr>
+          <w:ilvl w:val="0"/>
+          <w:numId w:val="8"/>
+        </w:numPr>
+        <w:rPr>
+          <w:sz w:val="28"/>
+          <w:szCs w:val="28"/>
+        </w:rPr>
+      </w:pPr>
+      <w:r>
+        <w:rPr>
+          <w:sz w:val="28"/>
+          <w:szCs w:val="28"/>
+        </w:rPr>
+        <w:t>Consider impact on analysis of rising national suicide rate overall</w:t>
+      </w:r>
     </w:p>
     <w:sectPr>
       <w:pgSz w:w="12240" w:h="15840"/>
@@ -476,6 +1278,95 @@
 <file path=word/numbering.xml><?xml version="1.0" encoding="utf-8"?>
 <w:numbering xmlns:wpc="http://schemas.microsoft.com/office/word/2010/wordprocessingCanvas" xmlns:cx="http://schemas.microsoft.com/office/drawing/2014/chartex" xmlns:cx1="http://schemas.microsoft.com/office/drawing/2015/9/8/chartex" xmlns:cx2="http://schemas.microsoft.com/office/drawing/2015/10/21/chartex" xmlns:cx3="http://schemas.microsoft.com/office/drawing/2016/5/9/chartex" xmlns:cx4="http://schemas.microsoft.com/office/drawing/2016/5/10/chartex" xmlns:cx5="http://schemas.microsoft.com/office/drawing/2016/5/11/chartex" xmlns:cx6="http://schemas.microsoft.com/office/drawing/2016/5/12/chartex" xmlns:cx7="http://schemas.microsoft.com/office/drawing/2016/5/13/chartex" xmlns:cx8="http://schemas.microsoft.com/office/drawing/2016/5/14/chartex" xmlns:mc="http://schemas.openxmlformats.org/markup-compatibility/2006" xmlns:aink="http://schemas.microsoft.com/office/drawing/2016/ink" xmlns:am3d="http://schemas.microsoft.com/office/drawing/2017/model3d" xmlns:o="urn:schemas-microsoft-com:office:office" xmlns:r="http://schemas.openxmlformats.org/officeDocument/2006/relationships" xmlns:m="http://schemas.openxmlformats.org/officeDocument/2006/math" xmlns:v="urn:schemas-microsoft-com:vml" xmlns:wp14="http://schemas.microsoft.com/office/word/2010/wordprocessingDrawing" xmlns:wp="http://schemas.openxmlformats.org/drawingml/2006/wordprocessingDrawing" xmlns:w10="urn:schemas-microsoft-com:office:word" xmlns:w="http://schemas.openxmlformats.org/wordprocessingml/2006/main" xmlns:w14="http://schemas.microsoft.com/office/word/2010/wordml" xmlns:w15="http://schemas.microsoft.com/office/word/2012/wordml" xmlns:w16cid="http://schemas.microsoft.com/office/word/2016/wordml/cid" xmlns:w16se="http://schemas.microsoft.com/office/word/2015/wordml/symex" xmlns:wpg="http://schemas.microsoft.com/office/word/2010/wordprocessingGroup" xmlns:wpi="http://schemas.microsoft.com/office/word/2010/wordprocessingInk" xmlns:wne="http://schemas.microsoft.com/office/word/2006/wordml" xmlns:wps="http://schemas.microsoft.com/office/word/2010/wordprocessingShape" mc:Ignorable="w14 w15 w16se w16cid wp14">
   <w:abstractNum w:abstractNumId="0" w15:restartNumberingAfterBreak="0">
+    <w:nsid w:val="05E00ADA"/>
+    <w:multiLevelType w:val="hybridMultilevel"/>
+    <w:tmpl w:val="D4463DF4"/>
+    <w:lvl w:ilvl="0" w:tplc="0409000F">
+      <w:start w:val="1"/>
+      <w:numFmt w:val="decimal"/>
+      <w:lvlText w:val="%1."/>
+      <w:lvlJc w:val="left"/>
+      <w:pPr>
+        <w:ind w:left="720" w:hanging="360"/>
+      </w:pPr>
+      <w:rPr>
+        <w:rFonts w:hint="default"/>
+      </w:rPr>
+    </w:lvl>
+    <w:lvl w:ilvl="1" w:tplc="04090019" w:tentative="1">
+      <w:start w:val="1"/>
+      <w:numFmt w:val="lowerLetter"/>
+      <w:lvlText w:val="%2."/>
+      <w:lvlJc w:val="left"/>
+      <w:pPr>
+        <w:ind w:left="1440" w:hanging="360"/>
+      </w:pPr>
+    </w:lvl>
+    <w:lvl w:ilvl="2" w:tplc="0409001B" w:tentative="1">
+      <w:start w:val="1"/>
+      <w:numFmt w:val="lowerRoman"/>
+      <w:lvlText w:val="%3."/>
+      <w:lvlJc w:val="right"/>
+      <w:pPr>
+        <w:ind w:left="2160" w:hanging="180"/>
+      </w:pPr>
+    </w:lvl>
+    <w:lvl w:ilvl="3" w:tplc="0409000F" w:tentative="1">
+      <w:start w:val="1"/>
+      <w:numFmt w:val="decimal"/>
+      <w:lvlText w:val="%4."/>
+      <w:lvlJc w:val="left"/>
+      <w:pPr>
+        <w:ind w:left="2880" w:hanging="360"/>
+      </w:pPr>
+    </w:lvl>
+    <w:lvl w:ilvl="4" w:tplc="04090019" w:tentative="1">
+      <w:start w:val="1"/>
+      <w:numFmt w:val="lowerLetter"/>
+      <w:lvlText w:val="%5."/>
+      <w:lvlJc w:val="left"/>
+      <w:pPr>
+        <w:ind w:left="3600" w:hanging="360"/>
+      </w:pPr>
+    </w:lvl>
+    <w:lvl w:ilvl="5" w:tplc="0409001B" w:tentative="1">
+      <w:start w:val="1"/>
+      <w:numFmt w:val="lowerRoman"/>
+      <w:lvlText w:val="%6."/>
+      <w:lvlJc w:val="right"/>
+      <w:pPr>
+        <w:ind w:left="4320" w:hanging="180"/>
+      </w:pPr>
+    </w:lvl>
+    <w:lvl w:ilvl="6" w:tplc="0409000F" w:tentative="1">
+      <w:start w:val="1"/>
+      <w:numFmt w:val="decimal"/>
+      <w:lvlText w:val="%7."/>
+      <w:lvlJc w:val="left"/>
+      <w:pPr>
+        <w:ind w:left="5040" w:hanging="360"/>
+      </w:pPr>
+    </w:lvl>
+    <w:lvl w:ilvl="7" w:tplc="04090019" w:tentative="1">
+      <w:start w:val="1"/>
+      <w:numFmt w:val="lowerLetter"/>
+      <w:lvlText w:val="%8."/>
+      <w:lvlJc w:val="left"/>
+      <w:pPr>
+        <w:ind w:left="5760" w:hanging="360"/>
+      </w:pPr>
+    </w:lvl>
+    <w:lvl w:ilvl="8" w:tplc="0409001B" w:tentative="1">
+      <w:start w:val="1"/>
+      <w:numFmt w:val="lowerRoman"/>
+      <w:lvlText w:val="%9."/>
+      <w:lvlJc w:val="right"/>
+      <w:pPr>
+        <w:ind w:left="6480" w:hanging="180"/>
+      </w:pPr>
+    </w:lvl>
+  </w:abstractNum>
+  <w:abstractNum w:abstractNumId="1" w15:restartNumberingAfterBreak="0">
     <w:nsid w:val="061A43B7"/>
     <w:multiLevelType w:val="hybridMultilevel"/>
     <w:tmpl w:val="34AC219E"/>
@@ -564,7 +1455,96 @@
       </w:pPr>
     </w:lvl>
   </w:abstractNum>
-  <w:abstractNum w:abstractNumId="1" w15:restartNumberingAfterBreak="0">
+  <w:abstractNum w:abstractNumId="2" w15:restartNumberingAfterBreak="0">
+    <w:nsid w:val="0CD02F39"/>
+    <w:multiLevelType w:val="hybridMultilevel"/>
+    <w:tmpl w:val="DD4AE6C8"/>
+    <w:lvl w:ilvl="0" w:tplc="0409000F">
+      <w:start w:val="1"/>
+      <w:numFmt w:val="decimal"/>
+      <w:lvlText w:val="%1."/>
+      <w:lvlJc w:val="left"/>
+      <w:pPr>
+        <w:ind w:left="720" w:hanging="360"/>
+      </w:pPr>
+      <w:rPr>
+        <w:rFonts w:hint="default"/>
+      </w:rPr>
+    </w:lvl>
+    <w:lvl w:ilvl="1" w:tplc="04090019" w:tentative="1">
+      <w:start w:val="1"/>
+      <w:numFmt w:val="lowerLetter"/>
+      <w:lvlText w:val="%2."/>
+      <w:lvlJc w:val="left"/>
+      <w:pPr>
+        <w:ind w:left="1440" w:hanging="360"/>
+      </w:pPr>
+    </w:lvl>
+    <w:lvl w:ilvl="2" w:tplc="0409001B" w:tentative="1">
+      <w:start w:val="1"/>
+      <w:numFmt w:val="lowerRoman"/>
+      <w:lvlText w:val="%3."/>
+      <w:lvlJc w:val="right"/>
+      <w:pPr>
+        <w:ind w:left="2160" w:hanging="180"/>
+      </w:pPr>
+    </w:lvl>
+    <w:lvl w:ilvl="3" w:tplc="0409000F" w:tentative="1">
+      <w:start w:val="1"/>
+      <w:numFmt w:val="decimal"/>
+      <w:lvlText w:val="%4."/>
+      <w:lvlJc w:val="left"/>
+      <w:pPr>
+        <w:ind w:left="2880" w:hanging="360"/>
+      </w:pPr>
+    </w:lvl>
+    <w:lvl w:ilvl="4" w:tplc="04090019" w:tentative="1">
+      <w:start w:val="1"/>
+      <w:numFmt w:val="lowerLetter"/>
+      <w:lvlText w:val="%5."/>
+      <w:lvlJc w:val="left"/>
+      <w:pPr>
+        <w:ind w:left="3600" w:hanging="360"/>
+      </w:pPr>
+    </w:lvl>
+    <w:lvl w:ilvl="5" w:tplc="0409001B" w:tentative="1">
+      <w:start w:val="1"/>
+      <w:numFmt w:val="lowerRoman"/>
+      <w:lvlText w:val="%6."/>
+      <w:lvlJc w:val="right"/>
+      <w:pPr>
+        <w:ind w:left="4320" w:hanging="180"/>
+      </w:pPr>
+    </w:lvl>
+    <w:lvl w:ilvl="6" w:tplc="0409000F" w:tentative="1">
+      <w:start w:val="1"/>
+      <w:numFmt w:val="decimal"/>
+      <w:lvlText w:val="%7."/>
+      <w:lvlJc w:val="left"/>
+      <w:pPr>
+        <w:ind w:left="5040" w:hanging="360"/>
+      </w:pPr>
+    </w:lvl>
+    <w:lvl w:ilvl="7" w:tplc="04090019" w:tentative="1">
+      <w:start w:val="1"/>
+      <w:numFmt w:val="lowerLetter"/>
+      <w:lvlText w:val="%8."/>
+      <w:lvlJc w:val="left"/>
+      <w:pPr>
+        <w:ind w:left="5760" w:hanging="360"/>
+      </w:pPr>
+    </w:lvl>
+    <w:lvl w:ilvl="8" w:tplc="0409001B" w:tentative="1">
+      <w:start w:val="1"/>
+      <w:numFmt w:val="lowerRoman"/>
+      <w:lvlText w:val="%9."/>
+      <w:lvlJc w:val="right"/>
+      <w:pPr>
+        <w:ind w:left="6480" w:hanging="180"/>
+      </w:pPr>
+    </w:lvl>
+  </w:abstractNum>
+  <w:abstractNum w:abstractNumId="3" w15:restartNumberingAfterBreak="0">
     <w:nsid w:val="2BA34BCB"/>
     <w:multiLevelType w:val="hybridMultilevel"/>
     <w:tmpl w:val="D4D6CC1C"/>
@@ -653,7 +1633,274 @@
       </w:pPr>
     </w:lvl>
   </w:abstractNum>
-  <w:abstractNum w:abstractNumId="2" w15:restartNumberingAfterBreak="0">
+  <w:abstractNum w:abstractNumId="4" w15:restartNumberingAfterBreak="0">
+    <w:nsid w:val="4A9F7D8F"/>
+    <w:multiLevelType w:val="hybridMultilevel"/>
+    <w:tmpl w:val="4C46933E"/>
+    <w:lvl w:ilvl="0" w:tplc="BE486C90">
+      <w:start w:val="1"/>
+      <w:numFmt w:val="decimal"/>
+      <w:lvlText w:val="%1."/>
+      <w:lvlJc w:val="left"/>
+      <w:pPr>
+        <w:ind w:left="420" w:hanging="360"/>
+      </w:pPr>
+      <w:rPr>
+        <w:rFonts w:hint="default"/>
+      </w:rPr>
+    </w:lvl>
+    <w:lvl w:ilvl="1" w:tplc="04090019" w:tentative="1">
+      <w:start w:val="1"/>
+      <w:numFmt w:val="lowerLetter"/>
+      <w:lvlText w:val="%2."/>
+      <w:lvlJc w:val="left"/>
+      <w:pPr>
+        <w:ind w:left="1140" w:hanging="360"/>
+      </w:pPr>
+    </w:lvl>
+    <w:lvl w:ilvl="2" w:tplc="0409001B" w:tentative="1">
+      <w:start w:val="1"/>
+      <w:numFmt w:val="lowerRoman"/>
+      <w:lvlText w:val="%3."/>
+      <w:lvlJc w:val="right"/>
+      <w:pPr>
+        <w:ind w:left="1860" w:hanging="180"/>
+      </w:pPr>
+    </w:lvl>
+    <w:lvl w:ilvl="3" w:tplc="0409000F" w:tentative="1">
+      <w:start w:val="1"/>
+      <w:numFmt w:val="decimal"/>
+      <w:lvlText w:val="%4."/>
+      <w:lvlJc w:val="left"/>
+      <w:pPr>
+        <w:ind w:left="2580" w:hanging="360"/>
+      </w:pPr>
+    </w:lvl>
+    <w:lvl w:ilvl="4" w:tplc="04090019" w:tentative="1">
+      <w:start w:val="1"/>
+      <w:numFmt w:val="lowerLetter"/>
+      <w:lvlText w:val="%5."/>
+      <w:lvlJc w:val="left"/>
+      <w:pPr>
+        <w:ind w:left="3300" w:hanging="360"/>
+      </w:pPr>
+    </w:lvl>
+    <w:lvl w:ilvl="5" w:tplc="0409001B" w:tentative="1">
+      <w:start w:val="1"/>
+      <w:numFmt w:val="lowerRoman"/>
+      <w:lvlText w:val="%6."/>
+      <w:lvlJc w:val="right"/>
+      <w:pPr>
+        <w:ind w:left="4020" w:hanging="180"/>
+      </w:pPr>
+    </w:lvl>
+    <w:lvl w:ilvl="6" w:tplc="0409000F" w:tentative="1">
+      <w:start w:val="1"/>
+      <w:numFmt w:val="decimal"/>
+      <w:lvlText w:val="%7."/>
+      <w:lvlJc w:val="left"/>
+      <w:pPr>
+        <w:ind w:left="4740" w:hanging="360"/>
+      </w:pPr>
+    </w:lvl>
+    <w:lvl w:ilvl="7" w:tplc="04090019" w:tentative="1">
+      <w:start w:val="1"/>
+      <w:numFmt w:val="lowerLetter"/>
+      <w:lvlText w:val="%8."/>
+      <w:lvlJc w:val="left"/>
+      <w:pPr>
+        <w:ind w:left="5460" w:hanging="360"/>
+      </w:pPr>
+    </w:lvl>
+    <w:lvl w:ilvl="8" w:tplc="0409001B" w:tentative="1">
+      <w:start w:val="1"/>
+      <w:numFmt w:val="lowerRoman"/>
+      <w:lvlText w:val="%9."/>
+      <w:lvlJc w:val="right"/>
+      <w:pPr>
+        <w:ind w:left="6180" w:hanging="180"/>
+      </w:pPr>
+    </w:lvl>
+  </w:abstractNum>
+  <w:abstractNum w:abstractNumId="5" w15:restartNumberingAfterBreak="0">
+    <w:nsid w:val="61CD3A58"/>
+    <w:multiLevelType w:val="hybridMultilevel"/>
+    <w:tmpl w:val="A4A2549A"/>
+    <w:lvl w:ilvl="0" w:tplc="0409000F">
+      <w:start w:val="1"/>
+      <w:numFmt w:val="decimal"/>
+      <w:lvlText w:val="%1."/>
+      <w:lvlJc w:val="left"/>
+      <w:pPr>
+        <w:ind w:left="720" w:hanging="360"/>
+      </w:pPr>
+      <w:rPr>
+        <w:rFonts w:hint="default"/>
+      </w:rPr>
+    </w:lvl>
+    <w:lvl w:ilvl="1" w:tplc="04090019" w:tentative="1">
+      <w:start w:val="1"/>
+      <w:numFmt w:val="lowerLetter"/>
+      <w:lvlText w:val="%2."/>
+      <w:lvlJc w:val="left"/>
+      <w:pPr>
+        <w:ind w:left="1440" w:hanging="360"/>
+      </w:pPr>
+    </w:lvl>
+    <w:lvl w:ilvl="2" w:tplc="0409001B" w:tentative="1">
+      <w:start w:val="1"/>
+      <w:numFmt w:val="lowerRoman"/>
+      <w:lvlText w:val="%3."/>
+      <w:lvlJc w:val="right"/>
+      <w:pPr>
+        <w:ind w:left="2160" w:hanging="180"/>
+      </w:pPr>
+    </w:lvl>
+    <w:lvl w:ilvl="3" w:tplc="0409000F" w:tentative="1">
+      <w:start w:val="1"/>
+      <w:numFmt w:val="decimal"/>
+      <w:lvlText w:val="%4."/>
+      <w:lvlJc w:val="left"/>
+      <w:pPr>
+        <w:ind w:left="2880" w:hanging="360"/>
+      </w:pPr>
+    </w:lvl>
+    <w:lvl w:ilvl="4" w:tplc="04090019" w:tentative="1">
+      <w:start w:val="1"/>
+      <w:numFmt w:val="lowerLetter"/>
+      <w:lvlText w:val="%5."/>
+      <w:lvlJc w:val="left"/>
+      <w:pPr>
+        <w:ind w:left="3600" w:hanging="360"/>
+      </w:pPr>
+    </w:lvl>
+    <w:lvl w:ilvl="5" w:tplc="0409001B" w:tentative="1">
+      <w:start w:val="1"/>
+      <w:numFmt w:val="lowerRoman"/>
+      <w:lvlText w:val="%6."/>
+      <w:lvlJc w:val="right"/>
+      <w:pPr>
+        <w:ind w:left="4320" w:hanging="180"/>
+      </w:pPr>
+    </w:lvl>
+    <w:lvl w:ilvl="6" w:tplc="0409000F" w:tentative="1">
+      <w:start w:val="1"/>
+      <w:numFmt w:val="decimal"/>
+      <w:lvlText w:val="%7."/>
+      <w:lvlJc w:val="left"/>
+      <w:pPr>
+        <w:ind w:left="5040" w:hanging="360"/>
+      </w:pPr>
+    </w:lvl>
+    <w:lvl w:ilvl="7" w:tplc="04090019" w:tentative="1">
+      <w:start w:val="1"/>
+      <w:numFmt w:val="lowerLetter"/>
+      <w:lvlText w:val="%8."/>
+      <w:lvlJc w:val="left"/>
+      <w:pPr>
+        <w:ind w:left="5760" w:hanging="360"/>
+      </w:pPr>
+    </w:lvl>
+    <w:lvl w:ilvl="8" w:tplc="0409001B" w:tentative="1">
+      <w:start w:val="1"/>
+      <w:numFmt w:val="lowerRoman"/>
+      <w:lvlText w:val="%9."/>
+      <w:lvlJc w:val="right"/>
+      <w:pPr>
+        <w:ind w:left="6480" w:hanging="180"/>
+      </w:pPr>
+    </w:lvl>
+  </w:abstractNum>
+  <w:abstractNum w:abstractNumId="6" w15:restartNumberingAfterBreak="0">
+    <w:nsid w:val="67D63FDA"/>
+    <w:multiLevelType w:val="hybridMultilevel"/>
+    <w:tmpl w:val="3376B90E"/>
+    <w:lvl w:ilvl="0" w:tplc="0409000F">
+      <w:start w:val="1"/>
+      <w:numFmt w:val="decimal"/>
+      <w:lvlText w:val="%1."/>
+      <w:lvlJc w:val="left"/>
+      <w:pPr>
+        <w:ind w:left="720" w:hanging="360"/>
+      </w:pPr>
+      <w:rPr>
+        <w:rFonts w:hint="default"/>
+      </w:rPr>
+    </w:lvl>
+    <w:lvl w:ilvl="1" w:tplc="04090019" w:tentative="1">
+      <w:start w:val="1"/>
+      <w:numFmt w:val="lowerLetter"/>
+      <w:lvlText w:val="%2."/>
+      <w:lvlJc w:val="left"/>
+      <w:pPr>
+        <w:ind w:left="1440" w:hanging="360"/>
+      </w:pPr>
+    </w:lvl>
+    <w:lvl w:ilvl="2" w:tplc="0409001B" w:tentative="1">
+      <w:start w:val="1"/>
+      <w:numFmt w:val="lowerRoman"/>
+      <w:lvlText w:val="%3."/>
+      <w:lvlJc w:val="right"/>
+      <w:pPr>
+        <w:ind w:left="2160" w:hanging="180"/>
+      </w:pPr>
+    </w:lvl>
+    <w:lvl w:ilvl="3" w:tplc="0409000F" w:tentative="1">
+      <w:start w:val="1"/>
+      <w:numFmt w:val="decimal"/>
+      <w:lvlText w:val="%4."/>
+      <w:lvlJc w:val="left"/>
+      <w:pPr>
+        <w:ind w:left="2880" w:hanging="360"/>
+      </w:pPr>
+    </w:lvl>
+    <w:lvl w:ilvl="4" w:tplc="04090019" w:tentative="1">
+      <w:start w:val="1"/>
+      <w:numFmt w:val="lowerLetter"/>
+      <w:lvlText w:val="%5."/>
+      <w:lvlJc w:val="left"/>
+      <w:pPr>
+        <w:ind w:left="3600" w:hanging="360"/>
+      </w:pPr>
+    </w:lvl>
+    <w:lvl w:ilvl="5" w:tplc="0409001B" w:tentative="1">
+      <w:start w:val="1"/>
+      <w:numFmt w:val="lowerRoman"/>
+      <w:lvlText w:val="%6."/>
+      <w:lvlJc w:val="right"/>
+      <w:pPr>
+        <w:ind w:left="4320" w:hanging="180"/>
+      </w:pPr>
+    </w:lvl>
+    <w:lvl w:ilvl="6" w:tplc="0409000F" w:tentative="1">
+      <w:start w:val="1"/>
+      <w:numFmt w:val="decimal"/>
+      <w:lvlText w:val="%7."/>
+      <w:lvlJc w:val="left"/>
+      <w:pPr>
+        <w:ind w:left="5040" w:hanging="360"/>
+      </w:pPr>
+    </w:lvl>
+    <w:lvl w:ilvl="7" w:tplc="04090019" w:tentative="1">
+      <w:start w:val="1"/>
+      <w:numFmt w:val="lowerLetter"/>
+      <w:lvlText w:val="%8."/>
+      <w:lvlJc w:val="left"/>
+      <w:pPr>
+        <w:ind w:left="5760" w:hanging="360"/>
+      </w:pPr>
+    </w:lvl>
+    <w:lvl w:ilvl="8" w:tplc="0409001B" w:tentative="1">
+      <w:start w:val="1"/>
+      <w:numFmt w:val="lowerRoman"/>
+      <w:lvlText w:val="%9."/>
+      <w:lvlJc w:val="right"/>
+      <w:pPr>
+        <w:ind w:left="6480" w:hanging="180"/>
+      </w:pPr>
+    </w:lvl>
+  </w:abstractNum>
+  <w:abstractNum w:abstractNumId="7" w15:restartNumberingAfterBreak="0">
     <w:nsid w:val="74D96764"/>
     <w:multiLevelType w:val="hybridMultilevel"/>
     <w:tmpl w:val="F96424F4"/>
@@ -743,13 +1990,28 @@
     </w:lvl>
   </w:abstractNum>
   <w:num w:numId="1">
+    <w:abstractNumId w:val="1"/>
+  </w:num>
+  <w:num w:numId="2">
+    <w:abstractNumId w:val="7"/>
+  </w:num>
+  <w:num w:numId="3">
+    <w:abstractNumId w:val="3"/>
+  </w:num>
+  <w:num w:numId="4">
     <w:abstractNumId w:val="0"/>
   </w:num>
-  <w:num w:numId="2">
+  <w:num w:numId="5">
+    <w:abstractNumId w:val="4"/>
+  </w:num>
+  <w:num w:numId="6">
+    <w:abstractNumId w:val="6"/>
+  </w:num>
+  <w:num w:numId="7">
     <w:abstractNumId w:val="2"/>
   </w:num>
-  <w:num w:numId="3">
-    <w:abstractNumId w:val="1"/>
+  <w:num w:numId="8">
+    <w:abstractNumId w:val="5"/>
   </w:num>
 </w:numbering>
 </file>
@@ -1151,6 +2413,7 @@
   <w:style w:type="character" w:default="1" w:styleId="DefaultParagraphFont">
     <w:name w:val="Default Paragraph Font"/>
     <w:uiPriority w:val="1"/>
+    <w:semiHidden/>
     <w:unhideWhenUsed/>
   </w:style>
   <w:style w:type="table" w:default="1" w:styleId="TableNormal">
@@ -1184,6 +2447,29 @@
       <w:ind w:left="720"/>
       <w:contextualSpacing/>
     </w:pPr>
+  </w:style>
+  <w:style w:type="character" w:styleId="Hyperlink">
+    <w:name w:val="Hyperlink"/>
+    <w:basedOn w:val="DefaultParagraphFont"/>
+    <w:uiPriority w:val="99"/>
+    <w:unhideWhenUsed/>
+    <w:rsid w:val="00EF59F1"/>
+    <w:rPr>
+      <w:color w:val="0563C1" w:themeColor="hyperlink"/>
+      <w:u w:val="single"/>
+    </w:rPr>
+  </w:style>
+  <w:style w:type="character" w:styleId="UnresolvedMention">
+    <w:name w:val="Unresolved Mention"/>
+    <w:basedOn w:val="DefaultParagraphFont"/>
+    <w:uiPriority w:val="99"/>
+    <w:semiHidden/>
+    <w:unhideWhenUsed/>
+    <w:rsid w:val="00EF59F1"/>
+    <w:rPr>
+      <w:color w:val="808080"/>
+      <w:shd w:val="clear" w:color="auto" w:fill="E6E6E6"/>
+    </w:rPr>
   </w:style>
 </w:styles>
 </file>

</xml_diff>